<commit_message>
v1.1.0 - official .exe release
### New Features
-

### Fixed
-

### Changed
-
</commit_message>
<xml_diff>
--- a/docs/repo-description-templates-and-assets/1.2.1_README_project_template_preview.docx
+++ b/docs/repo-description-templates-and-assets/1.2.1_README_project_template_preview.docx
@@ -31,7 +31,14 @@
           <w:b/>
           <w:bCs/>
         </w:rPr>
-        <w:t xml:space="preserve"> Project Title: MOVIE RECOMMENDATION WEB APP</w:t>
+        <w:t xml:space="preserve"> Project Title: </w:t>
+      </w:r>
+      <w:r>
+        <w:rPr>
+          <w:b/>
+          <w:bCs/>
+        </w:rPr>
+        <w:t>INSTA FLOW – IMAGE SORTING &amp; PREVIEW</w:t>
       </w:r>
       <w:r>
         <w:rPr>
@@ -56,7 +63,7 @@
         <w:t xml:space="preserve"> Project Timeline: </w:t>
       </w:r>
       <w:r>
-        <w:t>August 2023 – October 2023</w:t>
+        <w:t>October 2025</w:t>
       </w:r>
       <w:r>
         <w:br/>
@@ -70,14 +77,70 @@
       <w:r>
         <w:t xml:space="preserve"> YouTube Demo: </w:t>
       </w:r>
-      <w:hyperlink r:id="rId5" w:tgtFrame="_new" w:history="1">
+      <w:r>
+        <w:t>Not available</w:t>
+      </w:r>
+      <w:r>
+        <w:br/>
+      </w:r>
+      <w:r>
+        <w:rPr>
+          <w:rFonts w:ascii="Segoe UI Emoji" w:hAnsi="Segoe UI Emoji" w:cs="Segoe UI Emoji"/>
+        </w:rPr>
+        <w:t>📦</w:t>
+      </w:r>
+      <w:r>
+        <w:t xml:space="preserve"> GitHub Source Code: </w:t>
+      </w:r>
+      <w:hyperlink r:id="rId5" w:history="1">
         <w:r>
           <w:rPr>
             <w:rStyle w:val="Hyperlink"/>
           </w:rPr>
-          <w:t>https://youtu.be/YgA_rae6ojw</w:t>
+          <w:t>https://github.com/IvanSicaja/2025.12.26_GitHub_PRJ_Insta-Flow</w:t>
         </w:r>
       </w:hyperlink>
+      <w:r>
+        <w:t xml:space="preserve"> </w:t>
+      </w:r>
+      <w:r>
+        <w:br/>
+      </w:r>
+      <w:r>
+        <w:t>----------------------------------------------------------------------------------------------------------------</w:t>
+      </w:r>
+    </w:p>
+    <w:p>
+      <w:r>
+        <w:rPr>
+          <w:rFonts w:ascii="Segoe UI Emoji" w:hAnsi="Segoe UI Emoji" w:cs="Segoe UI Emoji"/>
+        </w:rPr>
+        <w:t>🏷️</w:t>
+      </w:r>
+      <w:r>
+        <w:t xml:space="preserve"> My Personal Profiles: </w:t>
+      </w:r>
+      <w:r>
+        <w:rPr>
+          <w:rFonts w:ascii="Cambria Math" w:hAnsi="Cambria Math" w:cs="Cambria Math"/>
+        </w:rPr>
+        <w:t>⬇</w:t>
+      </w:r>
+      <w:r>
+        <w:t>︎</w:t>
+      </w:r>
+      <w:r>
+        <w:br/>
+      </w:r>
+      <w:r>
+        <w:rPr>
+          <w:rFonts w:ascii="Segoe UI Emoji" w:hAnsi="Segoe UI Emoji" w:cs="Segoe UI Emoji"/>
+        </w:rPr>
+        <w:t>🎥</w:t>
+      </w:r>
+      <w:r>
+        <w:t xml:space="preserve"> Video Portfolio: To be added</w:t>
+      </w:r>
       <w:r>
         <w:br/>
       </w:r>
@@ -88,67 +151,9 @@
         <w:t>📦</w:t>
       </w:r>
       <w:r>
-        <w:t xml:space="preserve"> GitHub Source Code: </w:t>
-      </w:r>
-      <w:hyperlink r:id="rId6" w:tgtFrame="_new" w:history="1">
-        <w:r>
-          <w:rPr>
-            <w:rStyle w:val="Hyperlink"/>
-          </w:rPr>
-          <w:t>https://github.com/IvanSicaja/2023.08.01_GitHub_Movie-Recommendation-Web-App</w:t>
-        </w:r>
-      </w:hyperlink>
-      <w:r>
-        <w:br/>
-      </w:r>
-      <w:r>
-        <w:t>----------------------------------------------------------------------------------------------------------------</w:t>
-      </w:r>
-    </w:p>
-    <w:p>
-      <w:r>
-        <w:rPr>
-          <w:rFonts w:ascii="Segoe UI Emoji" w:hAnsi="Segoe UI Emoji" w:cs="Segoe UI Emoji"/>
-        </w:rPr>
-        <w:t>🏷️</w:t>
-      </w:r>
-      <w:r>
-        <w:t xml:space="preserve"> My Personal Profiles: </w:t>
-      </w:r>
-      <w:r>
-        <w:rPr>
-          <w:rFonts w:ascii="Cambria Math" w:hAnsi="Cambria Math" w:cs="Cambria Math"/>
-        </w:rPr>
-        <w:t>⬇</w:t>
-      </w:r>
-      <w:r>
-        <w:t>︎</w:t>
-      </w:r>
-      <w:r>
-        <w:br/>
-      </w:r>
-      <w:r>
-        <w:rPr>
-          <w:rFonts w:ascii="Segoe UI Emoji" w:hAnsi="Segoe UI Emoji" w:cs="Segoe UI Emoji"/>
-        </w:rPr>
-        <w:t>🎥</w:t>
-      </w:r>
-      <w:r>
-        <w:t xml:space="preserve"> Video Portfolio: To be added</w:t>
-      </w:r>
-      <w:r>
-        <w:br/>
-      </w:r>
-      <w:r>
-        <w:rPr>
-          <w:rFonts w:ascii="Segoe UI Emoji" w:hAnsi="Segoe UI Emoji" w:cs="Segoe UI Emoji"/>
-        </w:rPr>
-        <w:t>📦</w:t>
-      </w:r>
-      <w:r>
         <w:t xml:space="preserve"> GitHub Profile: </w:t>
       </w:r>
-      <w:hyperlink r:id="rId7" w:history="1">
+      <w:hyperlink r:id="rId6" w:history="1">
         <w:r>
           <w:rPr>
             <w:rStyle w:val="Hyperlink"/>
@@ -168,7 +173,7 @@
       <w:r>
         <w:t xml:space="preserve"> LinkedIn: </w:t>
       </w:r>
-      <w:hyperlink r:id="rId8" w:tgtFrame="_new" w:history="1">
+      <w:hyperlink r:id="rId7" w:tgtFrame="_new" w:history="1">
         <w:r>
           <w:rPr>
             <w:rStyle w:val="Hyperlink"/>
@@ -188,7 +193,7 @@
       <w:r>
         <w:t xml:space="preserve"> YouTube: </w:t>
       </w:r>
-      <w:hyperlink r:id="rId9" w:tgtFrame="_new" w:history="1">
+      <w:hyperlink r:id="rId8" w:tgtFrame="_new" w:history="1">
         <w:r>
           <w:rPr>
             <w:rStyle w:val="Hyperlink"/>
@@ -281,294 +286,301 @@
         <w:spacing w:line="240" w:lineRule="auto"/>
       </w:pPr>
       <w:r>
-        <w:t xml:space="preserve">The purpose is to build a </w:t>
-      </w:r>
-      <w:r>
         <w:rPr>
           <w:b/>
           <w:bCs/>
         </w:rPr>
-        <w:t>recommendation app</w:t>
-      </w:r>
-      <w:r>
-        <w:t xml:space="preserve"> that applies </w:t>
+        <w:t>Insta Flow</w:t>
+      </w:r>
+      <w:r>
+        <w:t xml:space="preserve"> is a desktop-based image sorting and preview application designed for fast, keyboard-driven image triage workflows.</w:t>
+      </w:r>
+      <w:r>
+        <w:br/>
+        <w:t xml:space="preserve">The application enables users to preview images in large format, maintain visual context of surrounding images, and efficiently </w:t>
+      </w:r>
+      <w:proofErr w:type="gramStart"/>
+      <w:r>
+        <w:t>copy</w:t>
+      </w:r>
+      <w:proofErr w:type="gramEnd"/>
+      <w:r>
+        <w:t xml:space="preserve"> or move files into predefined or custom folders using simple keyboard shortcuts.</w:t>
+      </w:r>
+    </w:p>
+    <w:p>
+      <w:pPr>
+        <w:spacing w:line="240" w:lineRule="auto"/>
+      </w:pPr>
+      <w:r>
+        <w:t>The tool is ideal for photographers, content creators, and anyone managing large image datasets who needs speed, clarity, and safety when organizing files.</w:t>
+      </w:r>
+    </w:p>
+    <w:p>
+      <w:pPr>
+        <w:spacing w:line="240" w:lineRule="auto"/>
+      </w:pPr>
+      <w:r>
+        <w:rPr>
+          <w:rFonts w:ascii="Segoe UI Emoji" w:hAnsi="Segoe UI Emoji" w:cs="Segoe UI Emoji"/>
+        </w:rPr>
+        <w:t>🧠</w:t>
+      </w:r>
+      <w:r>
+        <w:t xml:space="preserve"> How It Works</w:t>
+      </w:r>
+    </w:p>
+    <w:p>
+      <w:pPr>
+        <w:numPr>
+          <w:ilvl w:val="0"/>
+          <w:numId w:val="23"/>
+        </w:numPr>
+      </w:pPr>
+      <w:r>
+        <w:t>The user selects a folder containing images.</w:t>
+      </w:r>
+    </w:p>
+    <w:p>
+      <w:pPr>
+        <w:numPr>
+          <w:ilvl w:val="0"/>
+          <w:numId w:val="23"/>
+        </w:numPr>
+      </w:pPr>
+      <w:r>
+        <w:t>All supported image files are loaded and displayed:</w:t>
+      </w:r>
+    </w:p>
+    <w:p>
+      <w:pPr>
+        <w:numPr>
+          <w:ilvl w:val="1"/>
+          <w:numId w:val="23"/>
+        </w:numPr>
+      </w:pPr>
+      <w:r>
+        <w:t xml:space="preserve">One image in a </w:t>
       </w:r>
       <w:r>
         <w:rPr>
           <w:b/>
           <w:bCs/>
         </w:rPr>
-        <w:t xml:space="preserve">content-based similarity search </w:t>
-      </w:r>
-      <w:r>
-        <w:t>in this case</w:t>
+        <w:t>large primary preview window</w:t>
+      </w:r>
+    </w:p>
+    <w:p>
+      <w:pPr>
+        <w:numPr>
+          <w:ilvl w:val="1"/>
+          <w:numId w:val="23"/>
+        </w:numPr>
+      </w:pPr>
+      <w:r>
+        <w:t xml:space="preserve">Five images in a </w:t>
       </w:r>
       <w:r>
         <w:rPr>
           <w:b/>
           <w:bCs/>
         </w:rPr>
-        <w:t xml:space="preserve"> movie similarity search.</w:t>
+        <w:t>secondary preview strip</w:t>
+      </w:r>
+      <w:r>
+        <w:t xml:space="preserve"> (two previous, current, two next)</w:t>
       </w:r>
     </w:p>
     <w:p>
       <w:pPr>
-        <w:pStyle w:val="Heading3"/>
-      </w:pPr>
-      <w:r>
-        <w:t>🧠 How It Works</w:t>
+        <w:numPr>
+          <w:ilvl w:val="0"/>
+          <w:numId w:val="23"/>
+        </w:numPr>
+      </w:pPr>
+      <w:r>
+        <w:t>The user navigates images using:</w:t>
       </w:r>
     </w:p>
     <w:p>
-      <w:r>
-        <w:t xml:space="preserve">From the </w:t>
-      </w:r>
+      <w:pPr>
+        <w:numPr>
+          <w:ilvl w:val="1"/>
+          <w:numId w:val="23"/>
+        </w:numPr>
+      </w:pPr>
       <w:r>
         <w:rPr>
           <w:b/>
           <w:bCs/>
         </w:rPr>
-        <w:t>movie database</w:t>
-      </w:r>
-      <w:r>
-        <w:t xml:space="preserve"> which consists of columns like </w:t>
-      </w:r>
+        <w:t>Left Arrow</w:t>
+      </w:r>
+      <w:r>
+        <w:t xml:space="preserve"> → Previous image</w:t>
+      </w:r>
+    </w:p>
+    <w:p>
+      <w:pPr>
+        <w:numPr>
+          <w:ilvl w:val="1"/>
+          <w:numId w:val="23"/>
+        </w:numPr>
+      </w:pPr>
       <w:r>
         <w:rPr>
           <w:b/>
           <w:bCs/>
         </w:rPr>
-        <w:t>movie description, title, genre, vote rating</w:t>
-      </w:r>
-      <w:r>
-        <w:t xml:space="preserve">, the company has created a </w:t>
-      </w:r>
+        <w:t>Right Arrow</w:t>
+      </w:r>
+      <w:r>
+        <w:t xml:space="preserve"> → Next image</w:t>
+      </w:r>
+    </w:p>
+    <w:p>
+      <w:pPr>
+        <w:numPr>
+          <w:ilvl w:val="0"/>
+          <w:numId w:val="23"/>
+        </w:numPr>
+      </w:pPr>
+      <w:r>
+        <w:t>Images are sorted using number keys:</w:t>
+      </w:r>
+    </w:p>
+    <w:p>
+      <w:pPr>
+        <w:numPr>
+          <w:ilvl w:val="1"/>
+          <w:numId w:val="23"/>
+        </w:numPr>
+      </w:pPr>
       <w:r>
         <w:rPr>
           <w:b/>
           <w:bCs/>
         </w:rPr>
-        <w:t>subset</w:t>
-      </w:r>
-      <w:r>
-        <w:t xml:space="preserve"> of the most important columns in the dataset.</w:t>
-      </w:r>
-      <w:r>
-        <w:br/>
-        <w:t xml:space="preserve">From the dataset subset the </w:t>
-      </w:r>
+        <w:t>1 / 2 / 3</w:t>
+      </w:r>
+      <w:r>
+        <w:t xml:space="preserve"> → Copy or move the currently previewed image to the corresponding folder</w:t>
+      </w:r>
+    </w:p>
+    <w:p>
+      <w:pPr>
+        <w:numPr>
+          <w:ilvl w:val="0"/>
+          <w:numId w:val="23"/>
+        </w:numPr>
+      </w:pPr>
+      <w:r>
+        <w:t>Folder behavior:</w:t>
+      </w:r>
+    </w:p>
+    <w:p>
+      <w:pPr>
+        <w:numPr>
+          <w:ilvl w:val="1"/>
+          <w:numId w:val="23"/>
+        </w:numPr>
+      </w:pPr>
+      <w:r>
+        <w:t>Default folders: folder 1, folder 2, folder 3</w:t>
+      </w:r>
+    </w:p>
+    <w:p>
+      <w:pPr>
+        <w:numPr>
+          <w:ilvl w:val="1"/>
+          <w:numId w:val="23"/>
+        </w:numPr>
+      </w:pPr>
+      <w:r>
+        <w:t>Optional custom folder names can be enabled per folder</w:t>
+      </w:r>
+    </w:p>
+    <w:p>
+      <w:pPr>
+        <w:numPr>
+          <w:ilvl w:val="0"/>
+          <w:numId w:val="23"/>
+        </w:numPr>
+      </w:pPr>
+      <w:r>
+        <w:t>Sorting modes:</w:t>
+      </w:r>
+    </w:p>
+    <w:p>
+      <w:pPr>
+        <w:numPr>
+          <w:ilvl w:val="1"/>
+          <w:numId w:val="23"/>
+        </w:numPr>
+      </w:pPr>
       <w:r>
         <w:rPr>
           <w:b/>
           <w:bCs/>
         </w:rPr>
-        <w:t>bag of words</w:t>
-      </w:r>
-      <w:r>
-        <w:t xml:space="preserve"> is created with the usage of the </w:t>
-      </w:r>
+        <w:t>COPY mode</w:t>
+      </w:r>
+      <w:r>
+        <w:t>: Original image remains untouched</w:t>
+      </w:r>
+    </w:p>
+    <w:p>
+      <w:pPr>
+        <w:numPr>
+          <w:ilvl w:val="1"/>
+          <w:numId w:val="23"/>
+        </w:numPr>
+      </w:pPr>
       <w:r>
         <w:rPr>
           <w:b/>
           <w:bCs/>
         </w:rPr>
-        <w:t>scikit-learn Python module</w:t>
-      </w:r>
-      <w:r>
-        <w:t xml:space="preserve">. Every relevant word is </w:t>
-      </w:r>
-      <w:r>
+        <w:t>MOVE mode</w:t>
+      </w:r>
+      <w:r>
+        <w:t>: Image is only deleted after a successful move</w:t>
+      </w:r>
+    </w:p>
+    <w:p>
+      <w:r>
+        <w:t>All file operations are handled safely to prevent data loss.</w:t>
+      </w:r>
+    </w:p>
+    <w:p/>
+    <w:p>
+      <w:pPr>
+        <w:pStyle w:val="Heading3"/>
+      </w:pPr>
+      <w:r>
+        <w:t>⚠️ Note</w:t>
+      </w:r>
+    </w:p>
+    <w:p>
+      <w:r>
+        <w:t>None.</w:t>
+      </w:r>
+    </w:p>
+    <w:p>
+      <w:pPr>
+        <w:pStyle w:val="Heading3"/>
+      </w:pPr>
+      <w:r>
+        <w:t>🔧 Tech Stack</w:t>
+      </w:r>
+    </w:p>
+    <w:p>
+      <w:pPr>
         <w:rPr>
           <w:b/>
           <w:bCs/>
         </w:rPr>
-        <w:t>tokenized</w:t>
-      </w:r>
-      <w:r>
-        <w:t xml:space="preserve"> and </w:t>
-      </w:r>
-      <w:r>
-        <w:rPr>
-          <w:b/>
-          <w:bCs/>
-        </w:rPr>
-        <w:t>lemmatized</w:t>
-      </w:r>
-      <w:r>
-        <w:t xml:space="preserve">. </w:t>
-      </w:r>
-      <w:r>
-        <w:rPr>
-          <w:b/>
-          <w:bCs/>
-        </w:rPr>
-        <w:t>Nonrelevant words</w:t>
-      </w:r>
-      <w:r>
-        <w:t xml:space="preserve"> (e.g. „</w:t>
-      </w:r>
-      <w:proofErr w:type="gramStart"/>
-      <w:r>
-        <w:t>the“ etc.</w:t>
-      </w:r>
-      <w:proofErr w:type="gramEnd"/>
-      <w:r>
-        <w:t xml:space="preserve">.) and </w:t>
-      </w:r>
-      <w:r>
-        <w:rPr>
-          <w:b/>
-          <w:bCs/>
-        </w:rPr>
-        <w:t>stop characters</w:t>
-      </w:r>
-      <w:r>
-        <w:t xml:space="preserve"> are excluded from the bag of words. As the final dataset a </w:t>
-      </w:r>
-      <w:r>
-        <w:rPr>
-          <w:b/>
-          <w:bCs/>
-        </w:rPr>
-        <w:t>.csv</w:t>
-      </w:r>
-      <w:r>
-        <w:t xml:space="preserve"> and </w:t>
-      </w:r>
-      <w:r>
-        <w:rPr>
-          <w:b/>
-          <w:bCs/>
-        </w:rPr>
-        <w:t>.</w:t>
-      </w:r>
-      <w:proofErr w:type="spellStart"/>
-      <w:r>
-        <w:rPr>
-          <w:b/>
-          <w:bCs/>
-        </w:rPr>
-        <w:t>pkl</w:t>
-      </w:r>
-      <w:proofErr w:type="spellEnd"/>
-      <w:r>
-        <w:rPr>
-          <w:b/>
-          <w:bCs/>
-        </w:rPr>
-        <w:t xml:space="preserve"> file</w:t>
-      </w:r>
-      <w:r>
-        <w:t xml:space="preserve"> are created. Every row of the </w:t>
-      </w:r>
-      <w:r>
-        <w:rPr>
-          <w:b/>
-          <w:bCs/>
-        </w:rPr>
-        <w:t>.csv file</w:t>
-      </w:r>
-      <w:r>
-        <w:t xml:space="preserve"> is represented by the </w:t>
-      </w:r>
-      <w:r>
-        <w:rPr>
-          <w:b/>
-          <w:bCs/>
-        </w:rPr>
-        <w:t>vector</w:t>
-      </w:r>
-      <w:r>
-        <w:t xml:space="preserve"> of the </w:t>
-      </w:r>
-      <w:r>
-        <w:rPr>
-          <w:b/>
-          <w:bCs/>
-        </w:rPr>
-        <w:t>word tokens</w:t>
-      </w:r>
-      <w:r>
-        <w:t xml:space="preserve"> for every </w:t>
-      </w:r>
-      <w:r>
-        <w:rPr>
-          <w:b/>
-          <w:bCs/>
-        </w:rPr>
-        <w:t>movie summary subset</w:t>
-      </w:r>
-      <w:r>
-        <w:t>.</w:t>
-      </w:r>
-    </w:p>
-    <w:p>
-      <w:r>
-        <w:t xml:space="preserve">As the </w:t>
-      </w:r>
-      <w:r>
-        <w:rPr>
-          <w:b/>
-          <w:bCs/>
-        </w:rPr>
-        <w:t>recommendation function</w:t>
-      </w:r>
-      <w:r>
-        <w:t xml:space="preserve"> uses the </w:t>
-      </w:r>
-      <w:r>
-        <w:rPr>
-          <w:b/>
-          <w:bCs/>
-        </w:rPr>
-        <w:t>cosine similarity principle</w:t>
-      </w:r>
-      <w:r>
-        <w:t xml:space="preserve"> which makes the calculation efficient even if it is difficult to visualize the </w:t>
-      </w:r>
-      <w:r>
-        <w:rPr>
-          <w:b/>
-          <w:bCs/>
-        </w:rPr>
-        <w:t>1000+ dimensional vector space</w:t>
-      </w:r>
-      <w:r>
-        <w:t xml:space="preserve">, the math works. After the </w:t>
-      </w:r>
-      <w:r>
-        <w:rPr>
-          <w:b/>
-          <w:bCs/>
-        </w:rPr>
-        <w:t>most similar movies</w:t>
-      </w:r>
-      <w:r>
-        <w:t xml:space="preserve"> from the selected movie info are forwarded to the </w:t>
-      </w:r>
-      <w:r>
-        <w:rPr>
-          <w:b/>
-          <w:bCs/>
-        </w:rPr>
-        <w:t>frontend</w:t>
-      </w:r>
-      <w:r>
-        <w:t xml:space="preserve"> with corresponding </w:t>
-      </w:r>
-      <w:r>
-        <w:rPr>
-          <w:b/>
-          <w:bCs/>
-        </w:rPr>
-        <w:t>movie posters</w:t>
-      </w:r>
-      <w:r>
-        <w:t>.</w:t>
-      </w:r>
-      <w:r>
-        <w:br/>
-      </w:r>
+      </w:pPr>
       <w:r>
         <w:rPr>
           <w:b/>
@@ -577,283 +589,89 @@
         <w:t>Python</w:t>
       </w:r>
       <w:r>
-        <w:t xml:space="preserve"> is used for the </w:t>
-      </w:r>
-      <w:r>
         <w:rPr>
           <w:b/>
           <w:bCs/>
         </w:rPr>
-        <w:t>frontend</w:t>
-      </w:r>
-      <w:r>
-        <w:t xml:space="preserve"> and for the </w:t>
+        <w:t>,</w:t>
       </w:r>
       <w:r>
         <w:rPr>
           <w:b/>
           <w:bCs/>
         </w:rPr>
-        <w:t>backend</w:t>
-      </w:r>
-      <w:r>
-        <w:t xml:space="preserve">. The application uses </w:t>
+        <w:t xml:space="preserve"> PyQt5 (Desktop GUI)</w:t>
       </w:r>
       <w:r>
         <w:rPr>
           <w:b/>
           <w:bCs/>
         </w:rPr>
-        <w:t>cosine similarity</w:t>
-      </w:r>
-      <w:r>
-        <w:t xml:space="preserve"> on </w:t>
+        <w:t>,</w:t>
       </w:r>
       <w:r>
         <w:rPr>
           <w:b/>
           <w:bCs/>
         </w:rPr>
-        <w:t>tokenized and lemmatized movie descriptions</w:t>
-      </w:r>
-      <w:r>
-        <w:t xml:space="preserve"> to recommend </w:t>
+        <w:t xml:space="preserve"> OS / File System Operations</w:t>
       </w:r>
       <w:r>
         <w:rPr>
           <w:b/>
           <w:bCs/>
         </w:rPr>
-        <w:t>five similar movies</w:t>
-      </w:r>
-      <w:r>
-        <w:t xml:space="preserve">. It retrieves </w:t>
+        <w:t>,</w:t>
       </w:r>
       <w:r>
         <w:rPr>
           <w:b/>
           <w:bCs/>
         </w:rPr>
-        <w:t>movie posters dynamically</w:t>
-      </w:r>
-      <w:r>
-        <w:t xml:space="preserve"> via the </w:t>
-      </w:r>
-      <w:proofErr w:type="spellStart"/>
+        <w:t xml:space="preserve"> Keyboard Event Handling</w:t>
+      </w:r>
       <w:r>
         <w:rPr>
           <w:b/>
           <w:bCs/>
         </w:rPr>
-        <w:t>The</w:t>
-      </w:r>
-      <w:proofErr w:type="spellEnd"/>
+        <w:t>,</w:t>
+      </w:r>
       <w:r>
         <w:rPr>
           <w:b/>
           <w:bCs/>
         </w:rPr>
-        <w:t xml:space="preserve"> Movie Database (TMDB) API</w:t>
-      </w:r>
-      <w:r>
-        <w:t xml:space="preserve">, and the </w:t>
-      </w:r>
-      <w:proofErr w:type="spellStart"/>
+        <w:t xml:space="preserve"> </w:t>
+      </w:r>
       <w:r>
         <w:rPr>
           <w:b/>
           <w:bCs/>
         </w:rPr>
-        <w:t>Streamlit</w:t>
-      </w:r>
-      <w:proofErr w:type="spellEnd"/>
+        <w:t>A</w:t>
+      </w:r>
       <w:r>
         <w:rPr>
           <w:b/>
           <w:bCs/>
         </w:rPr>
-        <w:t xml:space="preserve"> frontend</w:t>
-      </w:r>
-      <w:r>
-        <w:t xml:space="preserve"> provides a simple </w:t>
+        <w:t>pplication</w:t>
       </w:r>
       <w:r>
         <w:rPr>
           <w:b/>
           <w:bCs/>
         </w:rPr>
-        <w:t>dropdown</w:t>
-      </w:r>
-      <w:r>
-        <w:t xml:space="preserve"> for movie selection and displays </w:t>
-      </w:r>
-      <w:r>
+        <w:t xml:space="preserve"> Design</w:t>
+      </w:r>
+    </w:p>
+    <w:p>
+      <w:pPr>
         <w:rPr>
           <w:b/>
           <w:bCs/>
         </w:rPr>
-        <w:t>recommendations</w:t>
-      </w:r>
-      <w:r>
-        <w:t xml:space="preserve"> with </w:t>
-      </w:r>
-      <w:r>
-        <w:rPr>
-          <w:b/>
-          <w:bCs/>
-        </w:rPr>
-        <w:t>posters in columns</w:t>
-      </w:r>
-      <w:r>
-        <w:t>.</w:t>
-      </w:r>
-    </w:p>
-    <w:p>
-      <w:pPr>
-        <w:pStyle w:val="Heading3"/>
-      </w:pPr>
-      <w:r>
-        <w:t>⚠️ Note</w:t>
-      </w:r>
-    </w:p>
-    <w:p>
-      <w:r>
-        <w:t xml:space="preserve">The project is based on a </w:t>
-      </w:r>
-      <w:r>
-        <w:rPr>
-          <w:b/>
-          <w:bCs/>
-        </w:rPr>
-        <w:t>subset</w:t>
-      </w:r>
-      <w:r>
-        <w:t xml:space="preserve"> of the </w:t>
-      </w:r>
-      <w:r>
-        <w:rPr>
-          <w:b/>
-          <w:bCs/>
-        </w:rPr>
-        <w:t>original dataset</w:t>
-      </w:r>
-      <w:r>
-        <w:t xml:space="preserve"> and demonstrates the </w:t>
-      </w:r>
-      <w:r>
-        <w:rPr>
-          <w:b/>
-          <w:bCs/>
-        </w:rPr>
-        <w:t>functionality</w:t>
-      </w:r>
-      <w:r>
-        <w:t xml:space="preserve"> of a </w:t>
-      </w:r>
-      <w:r>
-        <w:rPr>
-          <w:b/>
-          <w:bCs/>
-        </w:rPr>
-        <w:t>recommendation system</w:t>
-      </w:r>
-      <w:r>
-        <w:t xml:space="preserve">. </w:t>
-      </w:r>
-      <w:r>
-        <w:rPr>
-          <w:b/>
-          <w:bCs/>
-        </w:rPr>
-        <w:t>Real-world applications</w:t>
-      </w:r>
-      <w:r>
-        <w:t xml:space="preserve"> </w:t>
-      </w:r>
-      <w:proofErr w:type="gramStart"/>
-      <w:r>
-        <w:t>would require</w:t>
-      </w:r>
-      <w:proofErr w:type="gramEnd"/>
-      <w:r>
-        <w:t xml:space="preserve"> </w:t>
-      </w:r>
-      <w:r>
-        <w:rPr>
-          <w:b/>
-          <w:bCs/>
-        </w:rPr>
-        <w:t>larger datasets</w:t>
-      </w:r>
-      <w:r>
-        <w:t xml:space="preserve"> and </w:t>
-      </w:r>
-      <w:r>
-        <w:rPr>
-          <w:b/>
-          <w:bCs/>
-        </w:rPr>
-        <w:t>optimization</w:t>
-      </w:r>
-      <w:r>
-        <w:t xml:space="preserve"> for </w:t>
-      </w:r>
-      <w:r>
-        <w:rPr>
-          <w:b/>
-          <w:bCs/>
-        </w:rPr>
-        <w:t>scalability</w:t>
-      </w:r>
-      <w:r>
-        <w:t>.</w:t>
-      </w:r>
-    </w:p>
-    <w:p>
-      <w:pPr>
-        <w:pStyle w:val="Heading3"/>
-      </w:pPr>
-      <w:r>
-        <w:t>🔧 Tech Stack</w:t>
-      </w:r>
-    </w:p>
-    <w:p>
-      <w:pPr>
-        <w:rPr>
-          <w:b/>
-          <w:bCs/>
-        </w:rPr>
-      </w:pPr>
-      <w:r>
-        <w:rPr>
-          <w:b/>
-          <w:bCs/>
-        </w:rPr>
-        <w:t xml:space="preserve">Python, Natural Language Processing (NLP), Pandas, scikit-learn, </w:t>
-      </w:r>
-      <w:proofErr w:type="spellStart"/>
-      <w:r>
-        <w:rPr>
-          <w:b/>
-          <w:bCs/>
-        </w:rPr>
-        <w:t>Streamlit</w:t>
-      </w:r>
-      <w:proofErr w:type="spellEnd"/>
-      <w:r>
-        <w:rPr>
-          <w:b/>
-          <w:bCs/>
-        </w:rPr>
-        <w:t>, Requests, Pickle, Linux, API usage</w:t>
-      </w:r>
-    </w:p>
-    <w:p>
-      <w:pPr>
-        <w:rPr>
-          <w:b/>
-          <w:bCs/>
-        </w:rPr>
       </w:pPr>
     </w:p>
     <w:p>
@@ -903,7 +721,85 @@
         <w:t xml:space="preserve"># </w:t>
       </w:r>
       <w:r>
-        <w:t>#MovieRecommendation #Python #Streamlit #NLP #MachineLearning #CosineSimilarity #Pandas #ScikitLearn #MovieApp #RecommendationSystem #DataScience #AI #Frontend #Backend #APIs #TMDB #GitHub #FullStackDevelopment #Linux #ArtificialIntelligence #MLProject</w:t>
+        <w:t>#InstaFlow</w:t>
+      </w:r>
+      <w:r>
+        <w:t xml:space="preserve"> </w:t>
+      </w:r>
+      <w:r>
+        <w:t>#Python</w:t>
+      </w:r>
+      <w:r>
+        <w:t xml:space="preserve"> </w:t>
+      </w:r>
+      <w:r>
+        <w:t>#PyQt5</w:t>
+      </w:r>
+      <w:r>
+        <w:t xml:space="preserve"> </w:t>
+      </w:r>
+      <w:r>
+        <w:t>#ImageSorting</w:t>
+      </w:r>
+      <w:r>
+        <w:t xml:space="preserve"> </w:t>
+      </w:r>
+      <w:r>
+        <w:t>#DesktopApp</w:t>
+      </w:r>
+      <w:r>
+        <w:t xml:space="preserve"> </w:t>
+      </w:r>
+      <w:r>
+        <w:t>#FileManagement</w:t>
+      </w:r>
+      <w:r>
+        <w:t xml:space="preserve"> </w:t>
+      </w:r>
+      <w:r>
+        <w:t>#ProductivityTool</w:t>
+      </w:r>
+      <w:r>
+        <w:t xml:space="preserve"> </w:t>
+      </w:r>
+      <w:r>
+        <w:t>#KeyboardDriven</w:t>
+      </w:r>
+      <w:r>
+        <w:t xml:space="preserve"> </w:t>
+      </w:r>
+      <w:r>
+        <w:t>#SoftwareDevelopment</w:t>
+      </w:r>
+      <w:r>
+        <w:t xml:space="preserve"> </w:t>
+      </w:r>
+      <w:r>
+        <w:t>#GUIApplication</w:t>
+      </w:r>
+      <w:r>
+        <w:t xml:space="preserve"> </w:t>
+      </w:r>
+      <w:r>
+        <w:t>#ImageWorkflow</w:t>
+      </w:r>
+      <w:r>
+        <w:t xml:space="preserve"> </w:t>
+      </w:r>
+      <w:r>
+        <w:t>#GitHub</w:t>
+      </w:r>
+      <w:r>
+        <w:t xml:space="preserve"> </w:t>
+      </w:r>
+      <w:r>
+        <w:t>#Automation</w:t>
+      </w:r>
+      <w:r>
+        <w:t xml:space="preserve"> </w:t>
+      </w:r>
+      <w:r>
+        <w:t>#DeveloperTools</w:t>
       </w:r>
     </w:p>
     <w:p>
@@ -2993,6 +2889,123 @@
     </w:lvl>
   </w:abstractNum>
   <w:abstractNum w:abstractNumId="16" w15:restartNumberingAfterBreak="0">
+    <w:nsid w:val="70F23FBC"/>
+    <w:multiLevelType w:val="multilevel"/>
+    <w:tmpl w:val="B6ECFCCC"/>
+    <w:lvl w:ilvl="0">
+      <w:start w:val="1"/>
+      <w:numFmt w:val="decimal"/>
+      <w:lvlText w:val="%1."/>
+      <w:lvlJc w:val="left"/>
+      <w:pPr>
+        <w:tabs>
+          <w:tab w:val="num" w:pos="720"/>
+        </w:tabs>
+        <w:ind w:left="720" w:hanging="360"/>
+      </w:pPr>
+    </w:lvl>
+    <w:lvl w:ilvl="1">
+      <w:start w:val="1"/>
+      <w:numFmt w:val="bullet"/>
+      <w:lvlText w:val="o"/>
+      <w:lvlJc w:val="left"/>
+      <w:pPr>
+        <w:tabs>
+          <w:tab w:val="num" w:pos="1440"/>
+        </w:tabs>
+        <w:ind w:left="1440" w:hanging="360"/>
+      </w:pPr>
+      <w:rPr>
+        <w:rFonts w:ascii="Courier New" w:hAnsi="Courier New" w:hint="default"/>
+        <w:sz w:val="20"/>
+      </w:rPr>
+    </w:lvl>
+    <w:lvl w:ilvl="2" w:tentative="1">
+      <w:start w:val="1"/>
+      <w:numFmt w:val="decimal"/>
+      <w:lvlText w:val="%3."/>
+      <w:lvlJc w:val="left"/>
+      <w:pPr>
+        <w:tabs>
+          <w:tab w:val="num" w:pos="2160"/>
+        </w:tabs>
+        <w:ind w:left="2160" w:hanging="360"/>
+      </w:pPr>
+    </w:lvl>
+    <w:lvl w:ilvl="3" w:tentative="1">
+      <w:start w:val="1"/>
+      <w:numFmt w:val="decimal"/>
+      <w:lvlText w:val="%4."/>
+      <w:lvlJc w:val="left"/>
+      <w:pPr>
+        <w:tabs>
+          <w:tab w:val="num" w:pos="2880"/>
+        </w:tabs>
+        <w:ind w:left="2880" w:hanging="360"/>
+      </w:pPr>
+    </w:lvl>
+    <w:lvl w:ilvl="4" w:tentative="1">
+      <w:start w:val="1"/>
+      <w:numFmt w:val="decimal"/>
+      <w:lvlText w:val="%5."/>
+      <w:lvlJc w:val="left"/>
+      <w:pPr>
+        <w:tabs>
+          <w:tab w:val="num" w:pos="3600"/>
+        </w:tabs>
+        <w:ind w:left="3600" w:hanging="360"/>
+      </w:pPr>
+    </w:lvl>
+    <w:lvl w:ilvl="5" w:tentative="1">
+      <w:start w:val="1"/>
+      <w:numFmt w:val="decimal"/>
+      <w:lvlText w:val="%6."/>
+      <w:lvlJc w:val="left"/>
+      <w:pPr>
+        <w:tabs>
+          <w:tab w:val="num" w:pos="4320"/>
+        </w:tabs>
+        <w:ind w:left="4320" w:hanging="360"/>
+      </w:pPr>
+    </w:lvl>
+    <w:lvl w:ilvl="6" w:tentative="1">
+      <w:start w:val="1"/>
+      <w:numFmt w:val="decimal"/>
+      <w:lvlText w:val="%7."/>
+      <w:lvlJc w:val="left"/>
+      <w:pPr>
+        <w:tabs>
+          <w:tab w:val="num" w:pos="5040"/>
+        </w:tabs>
+        <w:ind w:left="5040" w:hanging="360"/>
+      </w:pPr>
+    </w:lvl>
+    <w:lvl w:ilvl="7" w:tentative="1">
+      <w:start w:val="1"/>
+      <w:numFmt w:val="decimal"/>
+      <w:lvlText w:val="%8."/>
+      <w:lvlJc w:val="left"/>
+      <w:pPr>
+        <w:tabs>
+          <w:tab w:val="num" w:pos="5760"/>
+        </w:tabs>
+        <w:ind w:left="5760" w:hanging="360"/>
+      </w:pPr>
+    </w:lvl>
+    <w:lvl w:ilvl="8" w:tentative="1">
+      <w:start w:val="1"/>
+      <w:numFmt w:val="decimal"/>
+      <w:lvlText w:val="%9."/>
+      <w:lvlJc w:val="left"/>
+      <w:pPr>
+        <w:tabs>
+          <w:tab w:val="num" w:pos="6480"/>
+        </w:tabs>
+        <w:ind w:left="6480" w:hanging="360"/>
+      </w:pPr>
+    </w:lvl>
+  </w:abstractNum>
+  <w:abstractNum w:abstractNumId="17" w15:restartNumberingAfterBreak="0">
     <w:nsid w:val="7C6C009C"/>
     <w:multiLevelType w:val="hybridMultilevel"/>
     <w:tmpl w:val="1798A38C"/>
@@ -3190,13 +3203,16 @@
     <w:abstractNumId w:val="10"/>
   </w:num>
   <w:num w:numId="20" w16cid:durableId="1205023469">
-    <w:abstractNumId w:val="16"/>
+    <w:abstractNumId w:val="17"/>
   </w:num>
   <w:num w:numId="21" w16cid:durableId="183520035">
     <w:abstractNumId w:val="9"/>
   </w:num>
   <w:num w:numId="22" w16cid:durableId="103042234">
     <w:abstractNumId w:val="8"/>
+  </w:num>
+  <w:num w:numId="23" w16cid:durableId="1663582304">
+    <w:abstractNumId w:val="16"/>
   </w:num>
 </w:numbering>
 </file>
@@ -3816,7 +3832,6 @@
   <w:style w:type="character" w:default="1" w:styleId="DefaultParagraphFont">
     <w:name w:val="Default Paragraph Font"/>
     <w:uiPriority w:val="1"/>
-    <w:semiHidden/>
     <w:unhideWhenUsed/>
   </w:style>
   <w:style w:type="table" w:default="1" w:styleId="TableNormal">

</xml_diff>